<commit_message>
added explanation of the symbols for hypothesis statement
</commit_message>
<xml_diff>
--- a/FinalProject P1/FinalProject_Summary.docx
+++ b/FinalProject P1/FinalProject_Summary.docx
@@ -84,6 +84,13 @@
     <w:p>
       <w:pPr>
         <w:rPr>
+          <w:lang w:val="en-US"/>
+        </w:rPr>
+      </w:pPr>
+    </w:p>
+    <w:p>
+      <w:pPr>
+        <w:rPr>
           <w:rStyle w:val="BookTitle"/>
           <w:sz w:val="32"/>
           <w:szCs w:val="32"/>
@@ -115,7 +122,6 @@
         </w:rPr>
         <w:t xml:space="preserve">In a Stroop task, participants are presented with a list of words, with each word displayed in a </w:t>
       </w:r>
-      <w:proofErr w:type="spellStart"/>
       <w:r>
         <w:rPr>
           <w:rFonts w:ascii="Arial" w:eastAsia="Times New Roman" w:hAnsi="Arial" w:cs="Arial"/>
@@ -124,9 +130,8 @@
           <w:szCs w:val="22"/>
           <w:shd w:val="clear" w:color="auto" w:fill="FFFFFF"/>
         </w:rPr>
-        <w:t>color</w:t>
-      </w:r>
-      <w:proofErr w:type="spellEnd"/>
+        <w:t>colour</w:t>
+      </w:r>
       <w:r>
         <w:rPr>
           <w:rFonts w:ascii="Arial" w:eastAsia="Times New Roman" w:hAnsi="Arial" w:cs="Arial"/>
@@ -137,7 +142,6 @@
         </w:rPr>
         <w:t xml:space="preserve"> of ink. The participant’s task is to say out loud the </w:t>
       </w:r>
-      <w:proofErr w:type="spellStart"/>
       <w:r>
         <w:rPr>
           <w:rFonts w:ascii="Arial" w:eastAsia="Times New Roman" w:hAnsi="Arial" w:cs="Arial"/>
@@ -148,9 +152,8 @@
           <w:szCs w:val="22"/>
           <w:shd w:val="clear" w:color="auto" w:fill="FFFFFF"/>
         </w:rPr>
-        <w:t>color</w:t>
-      </w:r>
-      <w:proofErr w:type="spellEnd"/>
+        <w:t>colour</w:t>
+      </w:r>
       <w:r>
         <w:rPr>
           <w:rFonts w:ascii="Arial" w:eastAsia="Times New Roman" w:hAnsi="Arial" w:cs="Arial"/>
@@ -195,7 +198,6 @@
         </w:rPr>
         <w:t xml:space="preserve"> condition, the words being displayed are </w:t>
       </w:r>
-      <w:proofErr w:type="spellStart"/>
       <w:r>
         <w:rPr>
           <w:rFonts w:ascii="Arial" w:eastAsia="Times New Roman" w:hAnsi="Arial" w:cs="Arial"/>
@@ -204,9 +206,8 @@
           <w:szCs w:val="22"/>
           <w:shd w:val="clear" w:color="auto" w:fill="FFFFFF"/>
         </w:rPr>
-        <w:t>color</w:t>
-      </w:r>
-      <w:proofErr w:type="spellEnd"/>
+        <w:t>colour</w:t>
+      </w:r>
       <w:r>
         <w:rPr>
           <w:rFonts w:ascii="Arial" w:eastAsia="Times New Roman" w:hAnsi="Arial" w:cs="Arial"/>
@@ -217,7 +218,6 @@
         </w:rPr>
         <w:t xml:space="preserve"> words whose names match the </w:t>
       </w:r>
-      <w:proofErr w:type="spellStart"/>
       <w:r>
         <w:rPr>
           <w:rFonts w:ascii="Arial" w:eastAsia="Times New Roman" w:hAnsi="Arial" w:cs="Arial"/>
@@ -226,9 +226,8 @@
           <w:szCs w:val="22"/>
           <w:shd w:val="clear" w:color="auto" w:fill="FFFFFF"/>
         </w:rPr>
-        <w:t>colors</w:t>
-      </w:r>
-      <w:proofErr w:type="spellEnd"/>
+        <w:t>colours</w:t>
+      </w:r>
       <w:r>
         <w:rPr>
           <w:rFonts w:ascii="Arial" w:eastAsia="Times New Roman" w:hAnsi="Arial" w:cs="Arial"/>
@@ -239,7 +238,6 @@
         </w:rPr>
         <w:t xml:space="preserve"> in which they are printed: for </w:t>
       </w:r>
-      <w:proofErr w:type="gramStart"/>
       <w:r>
         <w:rPr>
           <w:rFonts w:ascii="Arial" w:eastAsia="Times New Roman" w:hAnsi="Arial" w:cs="Arial"/>
@@ -248,9 +246,8 @@
           <w:szCs w:val="22"/>
           <w:shd w:val="clear" w:color="auto" w:fill="FFFFFF"/>
         </w:rPr>
-        <w:t>example</w:t>
-      </w:r>
-      <w:proofErr w:type="gramEnd"/>
+        <w:t>example,</w:t>
+      </w:r>
       <w:r>
         <w:rPr>
           <w:rFonts w:ascii="Arial" w:eastAsia="Times New Roman" w:hAnsi="Arial" w:cs="Arial"/>
@@ -323,7 +320,6 @@
         </w:rPr>
         <w:t xml:space="preserve"> condition, the words displayed are </w:t>
       </w:r>
-      <w:proofErr w:type="spellStart"/>
       <w:r>
         <w:rPr>
           <w:rFonts w:ascii="Arial" w:eastAsia="Times New Roman" w:hAnsi="Arial" w:cs="Arial"/>
@@ -332,9 +328,8 @@
           <w:szCs w:val="22"/>
           <w:shd w:val="clear" w:color="auto" w:fill="FFFFFF"/>
         </w:rPr>
-        <w:t>color</w:t>
-      </w:r>
-      <w:proofErr w:type="spellEnd"/>
+        <w:t>colour</w:t>
+      </w:r>
       <w:r>
         <w:rPr>
           <w:rFonts w:ascii="Arial" w:eastAsia="Times New Roman" w:hAnsi="Arial" w:cs="Arial"/>
@@ -345,7 +340,6 @@
         </w:rPr>
         <w:t xml:space="preserve"> words whose names do not match the </w:t>
       </w:r>
-      <w:proofErr w:type="spellStart"/>
       <w:r>
         <w:rPr>
           <w:rFonts w:ascii="Arial" w:eastAsia="Times New Roman" w:hAnsi="Arial" w:cs="Arial"/>
@@ -354,9 +348,8 @@
           <w:szCs w:val="22"/>
           <w:shd w:val="clear" w:color="auto" w:fill="FFFFFF"/>
         </w:rPr>
-        <w:t>colors</w:t>
-      </w:r>
-      <w:proofErr w:type="spellEnd"/>
+        <w:t>colours</w:t>
+      </w:r>
       <w:r>
         <w:rPr>
           <w:rFonts w:ascii="Arial" w:eastAsia="Times New Roman" w:hAnsi="Arial" w:cs="Arial"/>
@@ -367,7 +360,6 @@
         </w:rPr>
         <w:t xml:space="preserve"> in which they are printed: for </w:t>
       </w:r>
-      <w:proofErr w:type="gramStart"/>
       <w:r>
         <w:rPr>
           <w:rFonts w:ascii="Arial" w:eastAsia="Times New Roman" w:hAnsi="Arial" w:cs="Arial"/>
@@ -376,9 +368,8 @@
           <w:szCs w:val="22"/>
           <w:shd w:val="clear" w:color="auto" w:fill="FFFFFF"/>
         </w:rPr>
-        <w:t>example</w:t>
-      </w:r>
-      <w:proofErr w:type="gramEnd"/>
+        <w:t>example,</w:t>
+      </w:r>
       <w:r>
         <w:rPr>
           <w:rFonts w:ascii="Arial" w:eastAsia="Times New Roman" w:hAnsi="Arial" w:cs="Arial"/>
@@ -429,7 +420,6 @@
         </w:rPr>
         <w:t xml:space="preserve">. In each case, we measure the time it takes to name the ink </w:t>
       </w:r>
-      <w:proofErr w:type="spellStart"/>
       <w:r>
         <w:rPr>
           <w:rFonts w:ascii="Arial" w:eastAsia="Times New Roman" w:hAnsi="Arial" w:cs="Arial"/>
@@ -438,9 +428,8 @@
           <w:szCs w:val="22"/>
           <w:shd w:val="clear" w:color="auto" w:fill="FFFFFF"/>
         </w:rPr>
-        <w:t>colors</w:t>
-      </w:r>
-      <w:proofErr w:type="spellEnd"/>
+        <w:t>colours</w:t>
+      </w:r>
       <w:r>
         <w:rPr>
           <w:rFonts w:ascii="Arial" w:eastAsia="Times New Roman" w:hAnsi="Arial" w:cs="Arial"/>
@@ -451,6 +440,13 @@
         </w:rPr>
         <w:t xml:space="preserve"> in equally-sized lists. Each participant will go through and record a time from each condition.</w:t>
       </w:r>
+    </w:p>
+    <w:p>
+      <w:pPr>
+        <w:rPr>
+          <w:lang w:val="en-US"/>
+        </w:rPr>
+      </w:pPr>
     </w:p>
     <w:p>
       <w:pPr>
@@ -475,16 +471,14 @@
         </w:rPr>
         <w:t xml:space="preserve">Questions </w:t>
       </w:r>
-      <w:proofErr w:type="gramStart"/>
       <w:r>
         <w:rPr>
           <w:rStyle w:val="BookTitle"/>
           <w:sz w:val="32"/>
           <w:szCs w:val="32"/>
         </w:rPr>
-        <w:t>For</w:t>
-      </w:r>
-      <w:proofErr w:type="gramEnd"/>
+        <w:t>for</w:t>
+      </w:r>
       <w:r>
         <w:rPr>
           <w:rStyle w:val="BookTitle"/>
@@ -541,33 +535,6 @@
           <w:szCs w:val="22"/>
         </w:rPr>
       </w:pPr>
-      <w:r>
-        <w:rPr>
-          <w:rFonts w:ascii="Arial" w:hAnsi="Arial" w:cs="Arial"/>
-          <w:color w:val="000000"/>
-          <w:sz w:val="22"/>
-          <w:szCs w:val="22"/>
-        </w:rPr>
-        <w:t>Independent variable</w:t>
-      </w:r>
-      <w:r>
-        <w:rPr>
-          <w:rFonts w:ascii="Arial" w:hAnsi="Arial" w:cs="Arial"/>
-          <w:color w:val="000000"/>
-          <w:sz w:val="22"/>
-          <w:szCs w:val="22"/>
-        </w:rPr>
-        <w:t>: congruent and incongruent wor</w:t>
-      </w:r>
-      <w:r>
-        <w:rPr>
-          <w:rFonts w:ascii="Arial" w:hAnsi="Arial" w:cs="Arial"/>
-          <w:color w:val="000000"/>
-          <w:sz w:val="22"/>
-          <w:szCs w:val="22"/>
-        </w:rPr>
-        <w:t>ds condition</w:t>
-      </w:r>
     </w:p>
     <w:p>
       <w:pPr>
@@ -587,6 +554,45 @@
           <w:sz w:val="22"/>
           <w:szCs w:val="22"/>
         </w:rPr>
+        <w:t>Independent variable</w:t>
+      </w:r>
+      <w:r>
+        <w:rPr>
+          <w:rFonts w:ascii="Arial" w:hAnsi="Arial" w:cs="Arial"/>
+          <w:color w:val="000000"/>
+          <w:sz w:val="22"/>
+          <w:szCs w:val="22"/>
+        </w:rPr>
+        <w:t>: congruent and incongruent wor</w:t>
+      </w:r>
+      <w:r>
+        <w:rPr>
+          <w:rFonts w:ascii="Arial" w:hAnsi="Arial" w:cs="Arial"/>
+          <w:color w:val="000000"/>
+          <w:sz w:val="22"/>
+          <w:szCs w:val="22"/>
+        </w:rPr>
+        <w:t>ds condition</w:t>
+      </w:r>
+    </w:p>
+    <w:p>
+      <w:pPr>
+        <w:pStyle w:val="c6"/>
+        <w:spacing w:before="0" w:beforeAutospacing="0" w:after="0" w:afterAutospacing="0"/>
+        <w:rPr>
+          <w:rFonts w:ascii="Arial" w:hAnsi="Arial" w:cs="Arial"/>
+          <w:color w:val="000000"/>
+          <w:sz w:val="22"/>
+          <w:szCs w:val="22"/>
+        </w:rPr>
+      </w:pPr>
+      <w:r>
+        <w:rPr>
+          <w:rFonts w:ascii="Arial" w:hAnsi="Arial" w:cs="Arial"/>
+          <w:color w:val="000000"/>
+          <w:sz w:val="22"/>
+          <w:szCs w:val="22"/>
+        </w:rPr>
         <w:t>Dependent variable: the tim</w:t>
       </w:r>
       <w:r>
@@ -607,6 +613,19 @@
         </w:rPr>
         <w:t xml:space="preserve">s </w:t>
       </w:r>
+    </w:p>
+    <w:p>
+      <w:pPr>
+        <w:pStyle w:val="c6"/>
+        <w:spacing w:before="0" w:beforeAutospacing="0" w:after="0" w:afterAutospacing="0"/>
+        <w:ind w:left="720"/>
+        <w:rPr>
+          <w:rFonts w:ascii="Arial" w:hAnsi="Arial" w:cs="Arial"/>
+          <w:color w:val="000000"/>
+          <w:sz w:val="22"/>
+          <w:szCs w:val="22"/>
+        </w:rPr>
+      </w:pPr>
     </w:p>
     <w:p>
       <w:pPr>
@@ -663,76 +682,6 @@
           <w:szCs w:val="22"/>
         </w:rPr>
       </w:pPr>
-      <w:r>
-        <w:rPr>
-          <w:rStyle w:val="c7"/>
-          <w:rFonts w:ascii="Arial" w:hAnsi="Arial" w:cs="Arial"/>
-          <w:color w:val="000000"/>
-          <w:sz w:val="22"/>
-          <w:szCs w:val="22"/>
-        </w:rPr>
-        <w:t>Since the variance of the population is unknown, the sample size is small</w:t>
-      </w:r>
-      <w:r>
-        <w:rPr>
-          <w:rStyle w:val="c7"/>
-          <w:rFonts w:ascii="Arial" w:hAnsi="Arial" w:cs="Arial"/>
-          <w:color w:val="000000"/>
-          <w:sz w:val="22"/>
-          <w:szCs w:val="22"/>
-        </w:rPr>
-        <w:t xml:space="preserve"> </w:t>
-      </w:r>
-      <w:r>
-        <w:rPr>
-          <w:rStyle w:val="c7"/>
-          <w:rFonts w:ascii="Arial" w:hAnsi="Arial" w:cs="Arial"/>
-          <w:color w:val="000000"/>
-          <w:sz w:val="22"/>
-          <w:szCs w:val="22"/>
-        </w:rPr>
-        <w:t>(&lt;30)</w:t>
-      </w:r>
-      <w:r>
-        <w:rPr>
-          <w:rStyle w:val="c7"/>
-          <w:rFonts w:ascii="Arial" w:hAnsi="Arial" w:cs="Arial"/>
-          <w:color w:val="000000"/>
-          <w:sz w:val="22"/>
-          <w:szCs w:val="22"/>
-        </w:rPr>
-        <w:t xml:space="preserve">, and participants are requested to perform a task under two different conditions, I aim to perform </w:t>
-      </w:r>
-      <w:r>
-        <w:rPr>
-          <w:rStyle w:val="c7"/>
-          <w:rFonts w:ascii="Arial" w:hAnsi="Arial" w:cs="Arial"/>
-          <w:color w:val="000000"/>
-          <w:sz w:val="22"/>
-          <w:szCs w:val="22"/>
-        </w:rPr>
-        <w:t>one-ta</w:t>
-      </w:r>
-      <w:r>
-        <w:rPr>
-          <w:rStyle w:val="c7"/>
-          <w:rFonts w:ascii="Arial" w:hAnsi="Arial" w:cs="Arial"/>
-          <w:color w:val="000000"/>
-          <w:sz w:val="22"/>
-          <w:szCs w:val="22"/>
-        </w:rPr>
-        <w:t>iled dependent samples t-test</w:t>
-      </w:r>
-      <w:r>
-        <w:rPr>
-          <w:rStyle w:val="c7"/>
-          <w:rFonts w:ascii="Arial" w:hAnsi="Arial" w:cs="Arial"/>
-          <w:color w:val="000000"/>
-          <w:sz w:val="22"/>
-          <w:szCs w:val="22"/>
-        </w:rPr>
-        <w:t xml:space="preserve"> which is chosen when two different treatments are applied to the same subjects. </w:t>
-      </w:r>
     </w:p>
     <w:p>
       <w:pPr>
@@ -747,6 +696,76 @@
           <w:szCs w:val="22"/>
         </w:rPr>
       </w:pPr>
+      <w:r>
+        <w:rPr>
+          <w:rStyle w:val="c7"/>
+          <w:rFonts w:ascii="Arial" w:hAnsi="Arial" w:cs="Arial"/>
+          <w:color w:val="000000"/>
+          <w:sz w:val="22"/>
+          <w:szCs w:val="22"/>
+        </w:rPr>
+        <w:t>Since the variance of the population is unknown, the sample size is small</w:t>
+      </w:r>
+      <w:r>
+        <w:rPr>
+          <w:rStyle w:val="c7"/>
+          <w:rFonts w:ascii="Arial" w:hAnsi="Arial" w:cs="Arial"/>
+          <w:color w:val="000000"/>
+          <w:sz w:val="22"/>
+          <w:szCs w:val="22"/>
+        </w:rPr>
+        <w:t xml:space="preserve"> </w:t>
+      </w:r>
+      <w:r>
+        <w:rPr>
+          <w:rStyle w:val="c7"/>
+          <w:rFonts w:ascii="Arial" w:hAnsi="Arial" w:cs="Arial"/>
+          <w:color w:val="000000"/>
+          <w:sz w:val="22"/>
+          <w:szCs w:val="22"/>
+        </w:rPr>
+        <w:t>(&lt;30)</w:t>
+      </w:r>
+      <w:r>
+        <w:rPr>
+          <w:rStyle w:val="c7"/>
+          <w:rFonts w:ascii="Arial" w:hAnsi="Arial" w:cs="Arial"/>
+          <w:color w:val="000000"/>
+          <w:sz w:val="22"/>
+          <w:szCs w:val="22"/>
+        </w:rPr>
+        <w:t xml:space="preserve">, and participants are requested to perform a task under two different conditions, I aim to perform </w:t>
+      </w:r>
+      <w:r>
+        <w:rPr>
+          <w:rStyle w:val="c7"/>
+          <w:rFonts w:ascii="Arial" w:hAnsi="Arial" w:cs="Arial"/>
+          <w:color w:val="000000"/>
+          <w:sz w:val="22"/>
+          <w:szCs w:val="22"/>
+        </w:rPr>
+        <w:t>one-ta</w:t>
+      </w:r>
+      <w:r>
+        <w:rPr>
+          <w:rStyle w:val="c7"/>
+          <w:rFonts w:ascii="Arial" w:hAnsi="Arial" w:cs="Arial"/>
+          <w:color w:val="000000"/>
+          <w:sz w:val="22"/>
+          <w:szCs w:val="22"/>
+        </w:rPr>
+        <w:t>iled dependent samples t-test</w:t>
+      </w:r>
+      <w:r>
+        <w:rPr>
+          <w:rStyle w:val="c7"/>
+          <w:rFonts w:ascii="Arial" w:hAnsi="Arial" w:cs="Arial"/>
+          <w:color w:val="000000"/>
+          <w:sz w:val="22"/>
+          <w:szCs w:val="22"/>
+        </w:rPr>
+        <w:t xml:space="preserve"> which is chosen when two different treatments are applied to the same subjects. </w:t>
+      </w:r>
     </w:p>
     <w:p>
       <w:pPr>
@@ -761,6 +780,20 @@
           <w:szCs w:val="22"/>
         </w:rPr>
       </w:pPr>
+    </w:p>
+    <w:p>
+      <w:pPr>
+        <w:pStyle w:val="c6"/>
+        <w:spacing w:before="0" w:beforeAutospacing="0" w:after="0" w:afterAutospacing="0"/>
+        <w:jc w:val="both"/>
+        <w:rPr>
+          <w:rStyle w:val="c7"/>
+          <w:rFonts w:ascii="Arial" w:hAnsi="Arial" w:cs="Arial"/>
+          <w:color w:val="000000"/>
+          <w:sz w:val="22"/>
+          <w:szCs w:val="22"/>
+        </w:rPr>
+      </w:pPr>
       <w:r>
         <w:rPr>
           <w:rStyle w:val="c7"/>
@@ -900,6 +933,7 @@
           <w:color w:val="000000"/>
           <w:sz w:val="22"/>
           <w:szCs w:val="22"/>
+          <w:vertAlign w:val="subscript"/>
         </w:rPr>
       </w:pPr>
       <w:r>
@@ -995,6 +1029,309 @@
         </w:rPr>
         <w:t>I</w:t>
       </w:r>
+    </w:p>
+    <w:p>
+      <w:pPr>
+        <w:pStyle w:val="c6"/>
+        <w:spacing w:before="0" w:beforeAutospacing="0" w:after="0" w:afterAutospacing="0"/>
+        <w:rPr>
+          <w:rStyle w:val="c7"/>
+          <w:rFonts w:ascii="Arial" w:hAnsi="Arial" w:cs="Arial"/>
+          <w:color w:val="000000"/>
+          <w:sz w:val="22"/>
+          <w:szCs w:val="22"/>
+        </w:rPr>
+      </w:pPr>
+      <w:r>
+        <w:rPr>
+          <w:rStyle w:val="c7"/>
+          <w:rFonts w:ascii="Arial" w:hAnsi="Arial" w:cs="Arial"/>
+          <w:color w:val="000000"/>
+          <w:sz w:val="22"/>
+          <w:szCs w:val="22"/>
+        </w:rPr>
+        <w:t xml:space="preserve">Where: </w:t>
+      </w:r>
+      <w:r>
+        <w:rPr>
+          <w:rStyle w:val="c7"/>
+          <w:rFonts w:ascii="Arial" w:hAnsi="Arial" w:cs="Arial"/>
+          <w:color w:val="000000"/>
+          <w:sz w:val="22"/>
+          <w:szCs w:val="22"/>
+        </w:rPr>
+        <w:t>H</w:t>
+      </w:r>
+      <w:r>
+        <w:rPr>
+          <w:rStyle w:val="c7"/>
+          <w:rFonts w:ascii="Arial" w:hAnsi="Arial" w:cs="Arial"/>
+          <w:color w:val="000000"/>
+          <w:sz w:val="22"/>
+          <w:szCs w:val="22"/>
+          <w:vertAlign w:val="subscript"/>
+        </w:rPr>
+        <w:t>0</w:t>
+      </w:r>
+      <w:r>
+        <w:rPr>
+          <w:rStyle w:val="c7"/>
+          <w:rFonts w:ascii="Arial" w:hAnsi="Arial" w:cs="Arial"/>
+          <w:color w:val="000000"/>
+          <w:sz w:val="22"/>
+          <w:szCs w:val="22"/>
+          <w:vertAlign w:val="subscript"/>
+        </w:rPr>
+        <w:t xml:space="preserve"> </w:t>
+      </w:r>
+      <w:r>
+        <w:rPr>
+          <w:rStyle w:val="c7"/>
+          <w:rFonts w:ascii="Arial" w:hAnsi="Arial" w:cs="Arial"/>
+          <w:color w:val="000000"/>
+          <w:sz w:val="22"/>
+          <w:szCs w:val="22"/>
+        </w:rPr>
+        <w:t>is a null hypothesis,</w:t>
+      </w:r>
+    </w:p>
+    <w:p>
+      <w:pPr>
+        <w:pStyle w:val="c6"/>
+        <w:spacing w:before="0" w:beforeAutospacing="0" w:after="0" w:afterAutospacing="0"/>
+        <w:rPr>
+          <w:rStyle w:val="c7"/>
+          <w:rFonts w:ascii="Arial" w:hAnsi="Arial" w:cs="Arial"/>
+          <w:color w:val="000000"/>
+          <w:sz w:val="22"/>
+          <w:szCs w:val="22"/>
+        </w:rPr>
+      </w:pPr>
+      <w:r>
+        <w:rPr>
+          <w:rStyle w:val="c7"/>
+          <w:rFonts w:ascii="Arial" w:hAnsi="Arial" w:cs="Arial"/>
+          <w:color w:val="000000"/>
+          <w:sz w:val="22"/>
+          <w:szCs w:val="22"/>
+        </w:rPr>
+        <w:tab/>
+      </w:r>
+      <w:r>
+        <w:rPr>
+          <w:rStyle w:val="c7"/>
+          <w:rFonts w:ascii="Arial" w:hAnsi="Arial" w:cs="Arial"/>
+          <w:color w:val="000000"/>
+          <w:sz w:val="22"/>
+          <w:szCs w:val="22"/>
+        </w:rPr>
+        <w:t xml:space="preserve"> </w:t>
+      </w:r>
+      <w:r>
+        <w:rPr>
+          <w:rStyle w:val="c7"/>
+          <w:rFonts w:ascii="Arial" w:hAnsi="Arial" w:cs="Arial"/>
+          <w:color w:val="000000"/>
+          <w:sz w:val="22"/>
+          <w:szCs w:val="22"/>
+        </w:rPr>
+        <w:t>H</w:t>
+      </w:r>
+      <w:r>
+        <w:rPr>
+          <w:rStyle w:val="c7"/>
+          <w:rFonts w:ascii="Arial" w:hAnsi="Arial" w:cs="Arial"/>
+          <w:color w:val="000000"/>
+          <w:sz w:val="22"/>
+          <w:szCs w:val="22"/>
+          <w:vertAlign w:val="subscript"/>
+        </w:rPr>
+        <w:t>a</w:t>
+      </w:r>
+      <w:r>
+        <w:rPr>
+          <w:rStyle w:val="c7"/>
+          <w:rFonts w:ascii="Arial" w:hAnsi="Arial" w:cs="Arial"/>
+          <w:color w:val="000000"/>
+          <w:sz w:val="22"/>
+          <w:szCs w:val="22"/>
+        </w:rPr>
+        <w:t xml:space="preserve"> is an alternative hypothesis,</w:t>
+      </w:r>
+    </w:p>
+    <w:p>
+      <w:pPr>
+        <w:pStyle w:val="c6"/>
+        <w:spacing w:before="0" w:beforeAutospacing="0" w:after="0" w:afterAutospacing="0"/>
+        <w:rPr>
+          <w:rStyle w:val="c7"/>
+          <w:rFonts w:ascii="Arial" w:hAnsi="Arial" w:cs="Arial"/>
+          <w:color w:val="000000"/>
+          <w:sz w:val="22"/>
+          <w:szCs w:val="22"/>
+        </w:rPr>
+      </w:pPr>
+      <w:r>
+        <w:rPr>
+          <w:rStyle w:val="c7"/>
+          <w:rFonts w:ascii="Arial" w:hAnsi="Arial" w:cs="Arial"/>
+          <w:color w:val="000000"/>
+          <w:sz w:val="22"/>
+          <w:szCs w:val="22"/>
+        </w:rPr>
+        <w:tab/>
+      </w:r>
+      <w:r>
+        <w:rPr>
+          <w:rStyle w:val="c7"/>
+          <w:rFonts w:ascii="Arial" w:hAnsi="Arial" w:cs="Arial"/>
+          <w:color w:val="000000"/>
+          <w:sz w:val="22"/>
+          <w:szCs w:val="22"/>
+        </w:rPr>
+        <w:t xml:space="preserve"> </w:t>
+      </w:r>
+      <w:r>
+        <w:rPr>
+          <w:rStyle w:val="c7"/>
+          <w:rFonts w:ascii="Arial" w:hAnsi="Arial" w:cs="Arial"/>
+          <w:color w:val="000000"/>
+          <w:sz w:val="22"/>
+          <w:szCs w:val="22"/>
+        </w:rPr>
+        <w:sym w:font="Symbol" w:char="F06D"/>
+      </w:r>
+      <w:r>
+        <w:rPr>
+          <w:rStyle w:val="c7"/>
+          <w:rFonts w:ascii="Arial" w:hAnsi="Arial" w:cs="Arial"/>
+          <w:color w:val="000000"/>
+          <w:sz w:val="22"/>
+          <w:szCs w:val="22"/>
+          <w:vertAlign w:val="subscript"/>
+        </w:rPr>
+        <w:t>C</w:t>
+      </w:r>
+      <w:r>
+        <w:rPr>
+          <w:rStyle w:val="c7"/>
+          <w:rFonts w:ascii="Arial" w:hAnsi="Arial" w:cs="Arial"/>
+          <w:color w:val="000000"/>
+          <w:sz w:val="22"/>
+          <w:szCs w:val="22"/>
+          <w:vertAlign w:val="subscript"/>
+        </w:rPr>
+        <w:t xml:space="preserve"> </w:t>
+      </w:r>
+      <w:r>
+        <w:rPr>
+          <w:rStyle w:val="c7"/>
+          <w:rFonts w:ascii="Arial" w:hAnsi="Arial" w:cs="Arial"/>
+          <w:color w:val="000000"/>
+          <w:sz w:val="22"/>
+          <w:szCs w:val="22"/>
+        </w:rPr>
+        <w:t>is a mean time for colour recognition for congruent words,</w:t>
+      </w:r>
+    </w:p>
+    <w:p>
+      <w:pPr>
+        <w:pStyle w:val="c6"/>
+        <w:spacing w:before="0" w:beforeAutospacing="0" w:after="0" w:afterAutospacing="0"/>
+        <w:rPr>
+          <w:rStyle w:val="c7"/>
+          <w:rFonts w:ascii="Arial" w:hAnsi="Arial" w:cs="Arial"/>
+          <w:color w:val="000000"/>
+          <w:sz w:val="22"/>
+          <w:szCs w:val="22"/>
+        </w:rPr>
+      </w:pPr>
+      <w:r>
+        <w:rPr>
+          <w:rStyle w:val="c7"/>
+          <w:rFonts w:ascii="Arial" w:hAnsi="Arial" w:cs="Arial"/>
+          <w:color w:val="000000"/>
+          <w:sz w:val="22"/>
+          <w:szCs w:val="22"/>
+        </w:rPr>
+        <w:tab/>
+      </w:r>
+      <w:r>
+        <w:rPr>
+          <w:rStyle w:val="c7"/>
+          <w:rFonts w:ascii="Arial" w:hAnsi="Arial" w:cs="Arial"/>
+          <w:color w:val="000000"/>
+          <w:sz w:val="22"/>
+          <w:szCs w:val="22"/>
+        </w:rPr>
+        <w:t xml:space="preserve"> </w:t>
+      </w:r>
+      <w:r>
+        <w:rPr>
+          <w:rStyle w:val="c7"/>
+          <w:rFonts w:ascii="Arial" w:hAnsi="Arial" w:cs="Arial"/>
+          <w:color w:val="000000"/>
+          <w:sz w:val="22"/>
+          <w:szCs w:val="22"/>
+        </w:rPr>
+        <w:sym w:font="Symbol" w:char="F06D"/>
+      </w:r>
+      <w:r>
+        <w:rPr>
+          <w:rStyle w:val="c7"/>
+          <w:rFonts w:ascii="Arial" w:hAnsi="Arial" w:cs="Arial"/>
+          <w:color w:val="000000"/>
+          <w:sz w:val="22"/>
+          <w:szCs w:val="22"/>
+          <w:vertAlign w:val="subscript"/>
+        </w:rPr>
+        <w:t>I</w:t>
+      </w:r>
+      <w:r>
+        <w:rPr>
+          <w:rStyle w:val="c7"/>
+          <w:rFonts w:ascii="Arial" w:hAnsi="Arial" w:cs="Arial"/>
+          <w:color w:val="000000"/>
+          <w:sz w:val="22"/>
+          <w:szCs w:val="22"/>
+        </w:rPr>
+        <w:t xml:space="preserve"> </w:t>
+      </w:r>
+      <w:proofErr w:type="gramStart"/>
+      <w:r>
+        <w:rPr>
+          <w:rStyle w:val="c7"/>
+          <w:rFonts w:ascii="Arial" w:hAnsi="Arial" w:cs="Arial"/>
+          <w:color w:val="000000"/>
+          <w:sz w:val="22"/>
+          <w:szCs w:val="22"/>
+        </w:rPr>
+        <w:t>is</w:t>
+      </w:r>
+      <w:proofErr w:type="gramEnd"/>
+      <w:r>
+        <w:rPr>
+          <w:rStyle w:val="c7"/>
+          <w:rFonts w:ascii="Arial" w:hAnsi="Arial" w:cs="Arial"/>
+          <w:color w:val="000000"/>
+          <w:sz w:val="22"/>
+          <w:szCs w:val="22"/>
+        </w:rPr>
+        <w:t xml:space="preserve"> a mean time for colour recognition for incongruent words. </w:t>
+      </w:r>
+    </w:p>
+    <w:p>
+      <w:pPr>
+        <w:pStyle w:val="c6"/>
+        <w:spacing w:before="0" w:beforeAutospacing="0" w:after="0" w:afterAutospacing="0"/>
+        <w:rPr>
+          <w:rStyle w:val="c7"/>
+          <w:rFonts w:ascii="Arial" w:hAnsi="Arial" w:cs="Arial"/>
+          <w:color w:val="000000"/>
+          <w:sz w:val="22"/>
+          <w:szCs w:val="22"/>
+        </w:rPr>
+      </w:pPr>
     </w:p>
     <w:p>
       <w:pPr>
@@ -1017,21 +1354,76 @@
           <w:sz w:val="22"/>
           <w:szCs w:val="22"/>
         </w:rPr>
-        <w:t xml:space="preserve">In this set of hypotheses, the mean time for colour recognition for congruent words is equal to or greater than the mean time for colour recognition for incongruent words. The alternative hypothesis is that the congruent words mean is less than the incongruent words mean. </w:t>
+        <w:t xml:space="preserve">In this set of hypotheses, </w:t>
+      </w:r>
+      <w:r>
+        <w:rPr>
+          <w:rStyle w:val="c7"/>
+          <w:rFonts w:ascii="Arial" w:hAnsi="Arial" w:cs="Arial"/>
+          <w:color w:val="000000"/>
+          <w:sz w:val="22"/>
+          <w:szCs w:val="22"/>
+        </w:rPr>
+        <w:t>the null hypothesis stat</w:t>
+      </w:r>
+      <w:r>
+        <w:rPr>
+          <w:rStyle w:val="c7"/>
+          <w:rFonts w:ascii="Arial" w:hAnsi="Arial" w:cs="Arial"/>
+          <w:color w:val="000000"/>
+          <w:sz w:val="22"/>
+          <w:szCs w:val="22"/>
+        </w:rPr>
+        <w:t>e</w:t>
+      </w:r>
+      <w:r>
+        <w:rPr>
+          <w:rStyle w:val="c7"/>
+          <w:rFonts w:ascii="Arial" w:hAnsi="Arial" w:cs="Arial"/>
+          <w:color w:val="000000"/>
+          <w:sz w:val="22"/>
+          <w:szCs w:val="22"/>
+        </w:rPr>
+        <w:t xml:space="preserve">s that </w:t>
+      </w:r>
+      <w:r>
+        <w:rPr>
+          <w:rStyle w:val="c7"/>
+          <w:rFonts w:ascii="Arial" w:hAnsi="Arial" w:cs="Arial"/>
+          <w:color w:val="000000"/>
+          <w:sz w:val="22"/>
+          <w:szCs w:val="22"/>
+        </w:rPr>
+        <w:t xml:space="preserve">the mean time for colour recognition for congruent words is equal to or greater than the mean time for colour recognition for incongruent words. The alternative hypothesis is that the congruent words mean is less than the incongruent words mean. </w:t>
       </w:r>
     </w:p>
     <w:p>
       <w:pPr>
         <w:pStyle w:val="c6"/>
         <w:spacing w:before="0" w:beforeAutospacing="0" w:after="0" w:afterAutospacing="0"/>
-        <w:ind w:left="360"/>
-        <w:rPr>
-          <w:rFonts w:ascii="Arial" w:hAnsi="Arial" w:cs="Arial"/>
-          <w:color w:val="000000"/>
-          <w:sz w:val="22"/>
-          <w:szCs w:val="22"/>
-        </w:rPr>
-      </w:pPr>
+        <w:jc w:val="both"/>
+        <w:rPr>
+          <w:rStyle w:val="c7"/>
+          <w:rFonts w:ascii="Arial" w:hAnsi="Arial" w:cs="Arial"/>
+          <w:color w:val="000000"/>
+          <w:sz w:val="22"/>
+          <w:szCs w:val="22"/>
+        </w:rPr>
+      </w:pPr>
+    </w:p>
+    <w:p>
+      <w:pPr>
+        <w:pStyle w:val="c6"/>
+        <w:spacing w:before="0" w:beforeAutospacing="0" w:after="0" w:afterAutospacing="0"/>
+        <w:rPr>
+          <w:rFonts w:ascii="Arial" w:hAnsi="Arial" w:cs="Arial"/>
+          <w:color w:val="000000"/>
+          <w:sz w:val="22"/>
+          <w:szCs w:val="22"/>
+        </w:rPr>
+      </w:pPr>
+      <w:bookmarkStart w:id="0" w:name="_GoBack"/>
+      <w:bookmarkEnd w:id="0"/>
     </w:p>
     <w:p>
       <w:pPr>
@@ -1059,6 +1451,7 @@
           <w:sz w:val="22"/>
           <w:szCs w:val="22"/>
         </w:rPr>
+        <w:lastRenderedPageBreak/>
         <w:t>Report some descriptive statistics regarding this dataset. Include at least one measure of central tendency and at least one measure of variability.</w:t>
       </w:r>
     </w:p>
@@ -1855,9 +2248,23 @@
           <w:sz w:val="22"/>
           <w:szCs w:val="22"/>
         </w:rPr>
-        <w:lastRenderedPageBreak/>
         <w:t>Provide one or two visualizations that show the distribution of the sample data. Write one or two sentences noting what you observe about the plot or plots.</w:t>
       </w:r>
+    </w:p>
+    <w:p>
+      <w:pPr>
+        <w:pStyle w:val="c6"/>
+        <w:spacing w:before="0" w:beforeAutospacing="0" w:after="0" w:afterAutospacing="0"/>
+        <w:ind w:left="360"/>
+        <w:rPr>
+          <w:rStyle w:val="c7"/>
+          <w:rFonts w:ascii="Arial" w:hAnsi="Arial" w:cs="Arial"/>
+          <w:b/>
+          <w:color w:val="000000"/>
+          <w:sz w:val="22"/>
+          <w:szCs w:val="22"/>
+        </w:rPr>
+      </w:pPr>
     </w:p>
     <w:p>
       <w:pPr>
@@ -1877,8 +2284,8 @@
           <w:noProof/>
         </w:rPr>
         <w:drawing>
-          <wp:inline distT="0" distB="0" distL="0" distR="0" wp14:anchorId="43F987B5" wp14:editId="56D800C5">
-            <wp:extent cx="5727700" cy="3228975"/>
+          <wp:inline distT="0" distB="0" distL="0" distR="0" wp14:anchorId="43F987B5" wp14:editId="6312E2A0">
+            <wp:extent cx="5744183" cy="3691755"/>
             <wp:effectExtent l="0" t="0" r="0" b="0"/>
             <wp:docPr id="1" name="Chart 1"/>
             <wp:cNvGraphicFramePr/>
@@ -1935,9 +2342,9 @@
           <w:noProof/>
         </w:rPr>
         <w:drawing>
-          <wp:inline distT="0" distB="0" distL="0" distR="0" wp14:anchorId="37A2737D" wp14:editId="6E3547CB">
-            <wp:extent cx="5624645" cy="4443730"/>
-            <wp:effectExtent l="0" t="0" r="0" b="1270"/>
+          <wp:inline distT="0" distB="0" distL="0" distR="0" wp14:anchorId="37A2737D" wp14:editId="20A33B45">
+            <wp:extent cx="5737252" cy="3660140"/>
+            <wp:effectExtent l="0" t="0" r="3175" b="0"/>
             <wp:docPr id="2" name="Chart 2"/>
             <wp:cNvGraphicFramePr/>
             <a:graphic xmlns:a="http://schemas.openxmlformats.org/drawingml/2006/main">
@@ -2283,7 +2690,7 @@
           <w:sz w:val="22"/>
           <w:szCs w:val="22"/>
         </w:rPr>
-        <w:t xml:space="preserve"> is -8,02</w:t>
+        <w:t xml:space="preserve"> is -8,07</w:t>
       </w:r>
       <w:r>
         <w:rPr>
@@ -2368,16 +2775,7 @@
           <w:sz w:val="22"/>
           <w:szCs w:val="22"/>
         </w:rPr>
-        <w:t xml:space="preserve"> = 0,05</w:t>
-      </w:r>
-      <w:r>
-        <w:rPr>
-          <w:rFonts w:ascii="Arial" w:hAnsi="Arial" w:cs="Arial"/>
-          <w:color w:val="000000"/>
-          <w:sz w:val="22"/>
-          <w:szCs w:val="22"/>
-        </w:rPr>
-        <w:t xml:space="preserve"> level of significance to support the </w:t>
+        <w:t xml:space="preserve"> = 0,05 level of significance to support the </w:t>
       </w:r>
       <w:r>
         <w:rPr>
@@ -2698,15 +3096,6 @@
           <w:sz w:val="22"/>
           <w:szCs w:val="22"/>
         </w:rPr>
-      </w:r>
-      <w:r>
-        <w:rPr>
-          <w:rStyle w:val="c7"/>
-          <w:rFonts w:ascii="Arial" w:hAnsi="Arial" w:cs="Arial"/>
-          <w:color w:val="000000"/>
-          <w:sz w:val="22"/>
-          <w:szCs w:val="22"/>
-        </w:rPr>
         <w:fldChar w:fldCharType="separate"/>
       </w:r>
       <w:r>
@@ -2773,8 +3162,6 @@
           <w:lang w:val="en-US"/>
         </w:rPr>
       </w:pPr>
-      <w:bookmarkStart w:id="0" w:name="_GoBack"/>
-      <w:bookmarkEnd w:id="0"/>
     </w:p>
     <w:sectPr>
       <w:pgSz w:w="11900" w:h="16840"/>
@@ -3537,6 +3924,28 @@
       <w:u w:val="single"/>
     </w:rPr>
   </w:style>
+  <w:style w:type="character" w:styleId="PlaceholderText">
+    <w:name w:val="Placeholder Text"/>
+    <w:basedOn w:val="DefaultParagraphFont"/>
+    <w:uiPriority w:val="99"/>
+    <w:semiHidden/>
+    <w:rsid w:val="008A6DC2"/>
+    <w:rPr>
+      <w:color w:val="808080"/>
+    </w:rPr>
+  </w:style>
+  <w:style w:type="character" w:styleId="FollowedHyperlink">
+    <w:name w:val="FollowedHyperlink"/>
+    <w:basedOn w:val="DefaultParagraphFont"/>
+    <w:uiPriority w:val="99"/>
+    <w:semiHidden/>
+    <w:unhideWhenUsed/>
+    <w:rsid w:val="003B0A07"/>
+    <w:rPr>
+      <w:color w:val="954F72" w:themeColor="followedHyperlink"/>
+      <w:u w:val="single"/>
+    </w:rPr>
+  </w:style>
 </w:styles>
 </file>
 
@@ -4264,11 +4673,11 @@
           <c:showPercent val="0"/>
           <c:showBubbleSize val="0"/>
         </c:dLbls>
-        <c:axId val="-840074464"/>
-        <c:axId val="-840070832"/>
+        <c:axId val="-705745792"/>
+        <c:axId val="-706290384"/>
       </c:scatterChart>
       <c:valAx>
-        <c:axId val="-840074464"/>
+        <c:axId val="-705745792"/>
         <c:scaling>
           <c:orientation val="minMax"/>
           <c:max val="25.0"/>
@@ -4361,12 +4770,12 @@
             <a:endParaRPr lang="en-GB"/>
           </a:p>
         </c:txPr>
-        <c:crossAx val="-840070832"/>
+        <c:crossAx val="-706290384"/>
         <c:crossesAt val="0.0"/>
         <c:crossBetween val="midCat"/>
       </c:valAx>
       <c:valAx>
-        <c:axId val="-840070832"/>
+        <c:axId val="-706290384"/>
         <c:scaling>
           <c:orientation val="minMax"/>
         </c:scaling>
@@ -4472,7 +4881,7 @@
             <a:endParaRPr lang="en-GB"/>
           </a:p>
         </c:txPr>
-        <c:crossAx val="-840074464"/>
+        <c:crossAx val="-705745792"/>
         <c:crosses val="autoZero"/>
         <c:crossBetween val="midCat"/>
       </c:valAx>
@@ -4928,11 +5337,11 @@
           <c:showBubbleSize val="0"/>
         </c:dLbls>
         <c:gapWidth val="150"/>
-        <c:axId val="-760711168"/>
-        <c:axId val="-760714560"/>
+        <c:axId val="-707345584"/>
+        <c:axId val="-707347776"/>
       </c:barChart>
       <c:valAx>
-        <c:axId val="-760714560"/>
+        <c:axId val="-707347776"/>
         <c:scaling>
           <c:orientation val="minMax"/>
         </c:scaling>
@@ -5039,12 +5448,12 @@
             <a:endParaRPr lang="en-GB"/>
           </a:p>
         </c:txPr>
-        <c:crossAx val="-760711168"/>
+        <c:crossAx val="-707345584"/>
         <c:crosses val="autoZero"/>
         <c:crossBetween val="between"/>
       </c:valAx>
       <c:catAx>
-        <c:axId val="-760711168"/>
+        <c:axId val="-707345584"/>
         <c:scaling>
           <c:orientation val="minMax"/>
         </c:scaling>
@@ -5136,7 +5545,7 @@
             <a:endParaRPr lang="en-GB"/>
           </a:p>
         </c:txPr>
-        <c:crossAx val="-760714560"/>
+        <c:crossAx val="-707347776"/>
         <c:crosses val="autoZero"/>
         <c:auto val="1"/>
         <c:lblAlgn val="ctr"/>

</xml_diff>

<commit_message>
Update Q2 and Q5 after review
</commit_message>
<xml_diff>
--- a/FinalProject P1/FinalProject_Summary.docx
+++ b/FinalProject P1/FinalProject_Summary.docx
@@ -1050,17 +1050,7 @@
           <w:sz w:val="22"/>
           <w:szCs w:val="22"/>
         </w:rPr>
-        <w:t xml:space="preserve">Where: </w:t>
-      </w:r>
-      <w:r>
-        <w:rPr>
-          <w:rStyle w:val="c7"/>
-          <w:rFonts w:ascii="Arial" w:hAnsi="Arial" w:cs="Arial"/>
-          <w:color w:val="000000"/>
-          <w:sz w:val="22"/>
-          <w:szCs w:val="22"/>
-        </w:rPr>
-        <w:t>H</w:t>
+        <w:t>Where: H</w:t>
       </w:r>
       <w:r>
         <w:rPr>
@@ -1071,18 +1061,7 @@
           <w:szCs w:val="22"/>
           <w:vertAlign w:val="subscript"/>
         </w:rPr>
-        <w:t>0</w:t>
-      </w:r>
-      <w:r>
-        <w:rPr>
-          <w:rStyle w:val="c7"/>
-          <w:rFonts w:ascii="Arial" w:hAnsi="Arial" w:cs="Arial"/>
-          <w:color w:val="000000"/>
-          <w:sz w:val="22"/>
-          <w:szCs w:val="22"/>
-          <w:vertAlign w:val="subscript"/>
-        </w:rPr>
-        <w:t xml:space="preserve"> </w:t>
+        <w:t xml:space="preserve">0 </w:t>
       </w:r>
       <w:r>
         <w:rPr>
@@ -1210,28 +1189,37 @@
           <w:szCs w:val="22"/>
           <w:vertAlign w:val="subscript"/>
         </w:rPr>
-        <w:t>C</w:t>
-      </w:r>
-      <w:r>
-        <w:rPr>
-          <w:rStyle w:val="c7"/>
-          <w:rFonts w:ascii="Arial" w:hAnsi="Arial" w:cs="Arial"/>
-          <w:color w:val="000000"/>
-          <w:sz w:val="22"/>
-          <w:szCs w:val="22"/>
-          <w:vertAlign w:val="subscript"/>
-        </w:rPr>
-        <w:t xml:space="preserve"> </w:t>
-      </w:r>
-      <w:r>
-        <w:rPr>
-          <w:rStyle w:val="c7"/>
-          <w:rFonts w:ascii="Arial" w:hAnsi="Arial" w:cs="Arial"/>
-          <w:color w:val="000000"/>
-          <w:sz w:val="22"/>
-          <w:szCs w:val="22"/>
-        </w:rPr>
-        <w:t>is a mean time for colour recognition for congruent words,</w:t>
+        <w:t xml:space="preserve">C </w:t>
+      </w:r>
+      <w:r>
+        <w:rPr>
+          <w:rStyle w:val="c7"/>
+          <w:rFonts w:ascii="Arial" w:hAnsi="Arial" w:cs="Arial"/>
+          <w:color w:val="000000"/>
+          <w:sz w:val="22"/>
+          <w:szCs w:val="22"/>
+        </w:rPr>
+        <w:t xml:space="preserve">is a </w:t>
+      </w:r>
+      <w:r>
+        <w:rPr>
+          <w:rStyle w:val="c7"/>
+          <w:rFonts w:ascii="Arial" w:hAnsi="Arial" w:cs="Arial"/>
+          <w:color w:val="000000"/>
+          <w:sz w:val="22"/>
+          <w:szCs w:val="22"/>
+        </w:rPr>
+        <w:t xml:space="preserve">population </w:t>
+      </w:r>
+      <w:r>
+        <w:rPr>
+          <w:rStyle w:val="c7"/>
+          <w:rFonts w:ascii="Arial" w:hAnsi="Arial" w:cs="Arial"/>
+          <w:color w:val="000000"/>
+          <w:sz w:val="22"/>
+          <w:szCs w:val="22"/>
+        </w:rPr>
+        <w:t>mean time for colour recognition for congruent words,</w:t>
       </w:r>
     </w:p>
     <w:p>
@@ -1317,7 +1305,27 @@
           <w:sz w:val="22"/>
           <w:szCs w:val="22"/>
         </w:rPr>
-        <w:t xml:space="preserve"> a mean time for colour recognition for incongruent words. </w:t>
+        <w:t xml:space="preserve"> a </w:t>
+      </w:r>
+      <w:r>
+        <w:rPr>
+          <w:rStyle w:val="c7"/>
+          <w:rFonts w:ascii="Arial" w:hAnsi="Arial" w:cs="Arial"/>
+          <w:color w:val="000000"/>
+          <w:sz w:val="22"/>
+          <w:szCs w:val="22"/>
+        </w:rPr>
+        <w:t xml:space="preserve">population </w:t>
+      </w:r>
+      <w:r>
+        <w:rPr>
+          <w:rStyle w:val="c7"/>
+          <w:rFonts w:ascii="Arial" w:hAnsi="Arial" w:cs="Arial"/>
+          <w:color w:val="000000"/>
+          <w:sz w:val="22"/>
+          <w:szCs w:val="22"/>
+        </w:rPr>
+        <w:t xml:space="preserve">mean time for colour recognition for incongruent words. </w:t>
       </w:r>
     </w:p>
     <w:p>
@@ -1394,7 +1402,87 @@
           <w:sz w:val="22"/>
           <w:szCs w:val="22"/>
         </w:rPr>
-        <w:t xml:space="preserve">the mean time for colour recognition for congruent words is equal to or greater than the mean time for colour recognition for incongruent words. The alternative hypothesis is that the congruent words mean is less than the incongruent words mean. </w:t>
+        <w:t xml:space="preserve">the </w:t>
+      </w:r>
+      <w:r>
+        <w:rPr>
+          <w:rStyle w:val="c7"/>
+          <w:rFonts w:ascii="Arial" w:hAnsi="Arial" w:cs="Arial"/>
+          <w:color w:val="000000"/>
+          <w:sz w:val="22"/>
+          <w:szCs w:val="22"/>
+        </w:rPr>
+        <w:t xml:space="preserve">population </w:t>
+      </w:r>
+      <w:r>
+        <w:rPr>
+          <w:rStyle w:val="c7"/>
+          <w:rFonts w:ascii="Arial" w:hAnsi="Arial" w:cs="Arial"/>
+          <w:color w:val="000000"/>
+          <w:sz w:val="22"/>
+          <w:szCs w:val="22"/>
+        </w:rPr>
+        <w:t xml:space="preserve">mean time for colour recognition for congruent words is equal to or greater than the </w:t>
+      </w:r>
+      <w:r>
+        <w:rPr>
+          <w:rStyle w:val="c7"/>
+          <w:rFonts w:ascii="Arial" w:hAnsi="Arial" w:cs="Arial"/>
+          <w:color w:val="000000"/>
+          <w:sz w:val="22"/>
+          <w:szCs w:val="22"/>
+        </w:rPr>
+        <w:t xml:space="preserve">population </w:t>
+      </w:r>
+      <w:r>
+        <w:rPr>
+          <w:rStyle w:val="c7"/>
+          <w:rFonts w:ascii="Arial" w:hAnsi="Arial" w:cs="Arial"/>
+          <w:color w:val="000000"/>
+          <w:sz w:val="22"/>
+          <w:szCs w:val="22"/>
+        </w:rPr>
+        <w:t xml:space="preserve">mean time for colour recognition for incongruent words. The alternative hypothesis is that the congruent words </w:t>
+      </w:r>
+      <w:r>
+        <w:rPr>
+          <w:rStyle w:val="c7"/>
+          <w:rFonts w:ascii="Arial" w:hAnsi="Arial" w:cs="Arial"/>
+          <w:color w:val="000000"/>
+          <w:sz w:val="22"/>
+          <w:szCs w:val="22"/>
+        </w:rPr>
+        <w:t xml:space="preserve">population </w:t>
+      </w:r>
+      <w:r>
+        <w:rPr>
+          <w:rStyle w:val="c7"/>
+          <w:rFonts w:ascii="Arial" w:hAnsi="Arial" w:cs="Arial"/>
+          <w:color w:val="000000"/>
+          <w:sz w:val="22"/>
+          <w:szCs w:val="22"/>
+        </w:rPr>
+        <w:t xml:space="preserve">mean is less than the incongruent words </w:t>
+      </w:r>
+      <w:r>
+        <w:rPr>
+          <w:rStyle w:val="c7"/>
+          <w:rFonts w:ascii="Arial" w:hAnsi="Arial" w:cs="Arial"/>
+          <w:color w:val="000000"/>
+          <w:sz w:val="22"/>
+          <w:szCs w:val="22"/>
+        </w:rPr>
+        <w:t xml:space="preserve">population </w:t>
+      </w:r>
+      <w:r>
+        <w:rPr>
+          <w:rStyle w:val="c7"/>
+          <w:rFonts w:ascii="Arial" w:hAnsi="Arial" w:cs="Arial"/>
+          <w:color w:val="000000"/>
+          <w:sz w:val="22"/>
+          <w:szCs w:val="22"/>
+        </w:rPr>
+        <w:t xml:space="preserve">mean. </w:t>
       </w:r>
     </w:p>
     <w:p>
@@ -1422,8 +1510,6 @@
           <w:szCs w:val="22"/>
         </w:rPr>
       </w:pPr>
-      <w:bookmarkStart w:id="0" w:name="_GoBack"/>
-      <w:bookmarkEnd w:id="0"/>
     </w:p>
     <w:p>
       <w:pPr>
@@ -2584,7 +2670,7 @@
           <w:sz w:val="22"/>
           <w:szCs w:val="22"/>
         </w:rPr>
-        <w:t>t = -8,07</w:t>
+        <w:t>t = -8,02</w:t>
       </w:r>
     </w:p>
     <w:p>
@@ -2690,7 +2776,7 @@
           <w:sz w:val="22"/>
           <w:szCs w:val="22"/>
         </w:rPr>
-        <w:t xml:space="preserve"> is -8,07</w:t>
+        <w:t xml:space="preserve"> is -8,02</w:t>
       </w:r>
       <w:r>
         <w:rPr>
@@ -3086,7 +3172,16 @@
           <w:sz w:val="22"/>
           <w:szCs w:val="22"/>
         </w:rPr>
-        <w:instrText xml:space="preserve"> HYPERLINK "https://statistics.laerd.com/statistical-guides/dependent-t-test-statistical-guide.php" </w:instrText>
+        <w:instrText>HYPERLINK "http://support.minitab.com/en-us/minitab/17/topic-library/basic-statistics-and-graphs/hypothesis-tests/basics/what-is-a-hypothesis-test/"</w:instrText>
+      </w:r>
+      <w:r>
+        <w:rPr>
+          <w:rStyle w:val="c7"/>
+          <w:rFonts w:ascii="Arial" w:hAnsi="Arial" w:cs="Arial"/>
+          <w:color w:val="000000"/>
+          <w:sz w:val="22"/>
+          <w:szCs w:val="22"/>
+        </w:rPr>
       </w:r>
       <w:r>
         <w:rPr>
@@ -3106,10 +3201,46 @@
           <w:szCs w:val="22"/>
         </w:rPr>
         <w:t>Dependent t-test for paired samples</w:t>
+      </w:r>
+      <w:r>
+        <w:rPr>
+          <w:rStyle w:val="Hyperlink"/>
+          <w:rFonts w:ascii="Arial" w:hAnsi="Arial" w:cs="Arial"/>
+          <w:sz w:val="22"/>
+          <w:szCs w:val="22"/>
+        </w:rPr>
+        <w:t xml:space="preserve"> </w:t>
       </w:r>
     </w:p>
     <w:p>
       <w:pPr>
+        <w:pStyle w:val="c6"/>
+        <w:numPr>
+          <w:ilvl w:val="0"/>
+          <w:numId w:val="2"/>
+        </w:numPr>
+        <w:spacing w:before="0" w:beforeAutospacing="0" w:after="0" w:afterAutospacing="0"/>
+        <w:rPr>
+          <w:rStyle w:val="Hyperlink"/>
+          <w:rFonts w:ascii="Arial" w:hAnsi="Arial" w:cs="Arial"/>
+          <w:color w:val="000000"/>
+          <w:sz w:val="22"/>
+          <w:szCs w:val="22"/>
+          <w:u w:val="none"/>
+        </w:rPr>
+      </w:pPr>
+      <w:r>
+        <w:rPr>
+          <w:rStyle w:val="Hyperlink"/>
+          <w:rFonts w:ascii="Arial" w:hAnsi="Arial" w:cs="Arial"/>
+          <w:sz w:val="22"/>
+          <w:szCs w:val="22"/>
+        </w:rPr>
+        <w:t>Hypothesis test</w:t>
+      </w:r>
+    </w:p>
+    <w:p>
+      <w:pPr>
         <w:rPr>
           <w:rFonts w:eastAsia="Times New Roman"/>
         </w:rPr>
@@ -3124,6 +3255,8 @@
         </w:rPr>
         <w:fldChar w:fldCharType="end"/>
       </w:r>
+      <w:bookmarkStart w:id="0" w:name="_GoBack"/>
+      <w:bookmarkEnd w:id="0"/>
       <w:r>
         <w:rPr>
           <w:rFonts w:eastAsia="Times New Roman"/>
@@ -4673,11 +4806,11 @@
           <c:showPercent val="0"/>
           <c:showBubbleSize val="0"/>
         </c:dLbls>
-        <c:axId val="-705745792"/>
-        <c:axId val="-706290384"/>
+        <c:axId val="-640653872"/>
+        <c:axId val="-640650240"/>
       </c:scatterChart>
       <c:valAx>
-        <c:axId val="-705745792"/>
+        <c:axId val="-640653872"/>
         <c:scaling>
           <c:orientation val="minMax"/>
           <c:max val="25.0"/>
@@ -4770,12 +4903,12 @@
             <a:endParaRPr lang="en-GB"/>
           </a:p>
         </c:txPr>
-        <c:crossAx val="-706290384"/>
+        <c:crossAx val="-640650240"/>
         <c:crossesAt val="0.0"/>
         <c:crossBetween val="midCat"/>
       </c:valAx>
       <c:valAx>
-        <c:axId val="-706290384"/>
+        <c:axId val="-640650240"/>
         <c:scaling>
           <c:orientation val="minMax"/>
         </c:scaling>
@@ -4881,7 +5014,7 @@
             <a:endParaRPr lang="en-GB"/>
           </a:p>
         </c:txPr>
-        <c:crossAx val="-705745792"/>
+        <c:crossAx val="-640653872"/>
         <c:crosses val="autoZero"/>
         <c:crossBetween val="midCat"/>
       </c:valAx>
@@ -5337,11 +5470,11 @@
           <c:showBubbleSize val="0"/>
         </c:dLbls>
         <c:gapWidth val="150"/>
-        <c:axId val="-707345584"/>
-        <c:axId val="-707347776"/>
+        <c:axId val="-708025280"/>
+        <c:axId val="-708048256"/>
       </c:barChart>
       <c:valAx>
-        <c:axId val="-707347776"/>
+        <c:axId val="-708048256"/>
         <c:scaling>
           <c:orientation val="minMax"/>
         </c:scaling>
@@ -5448,12 +5581,12 @@
             <a:endParaRPr lang="en-GB"/>
           </a:p>
         </c:txPr>
-        <c:crossAx val="-707345584"/>
+        <c:crossAx val="-708025280"/>
         <c:crosses val="autoZero"/>
         <c:crossBetween val="between"/>
       </c:valAx>
       <c:catAx>
-        <c:axId val="-707345584"/>
+        <c:axId val="-708025280"/>
         <c:scaling>
           <c:orientation val="minMax"/>
         </c:scaling>
@@ -5545,7 +5678,7 @@
             <a:endParaRPr lang="en-GB"/>
           </a:p>
         </c:txPr>
-        <c:crossAx val="-707347776"/>
+        <c:crossAx val="-708048256"/>
         <c:crosses val="autoZero"/>
         <c:auto val="1"/>
         <c:lblAlgn val="ctr"/>

</xml_diff>